<commit_message>
upload edited version of data definition
</commit_message>
<xml_diff>
--- a/data definition.docx
+++ b/data definition.docx
@@ -103,8 +103,6 @@
         </w:rPr>
         <w:t>THE WORLD BANK</w:t>
       </w:r>
-      <w:bookmarkStart w:id="0" w:name="_GoBack"/>
-      <w:bookmarkEnd w:id="0"/>
     </w:p>
     <w:p>
       <w:pPr>
@@ -480,27 +478,7 @@
           <w:sz w:val="24"/>
           <w:szCs w:val="24"/>
         </w:rPr>
-        <w:t xml:space="preserve">A </w:t>
-      </w:r>
-      <w:proofErr w:type="spellStart"/>
-      <w:r>
-        <w:rPr>
-          <w:rFonts w:ascii="Times New Roman" w:hAnsi="Times New Roman" w:cs="Times New Roman"/>
-          <w:color w:val="000000" w:themeColor="text1"/>
-          <w:sz w:val="24"/>
-          <w:szCs w:val="24"/>
-        </w:rPr>
-        <w:t>ggregation</w:t>
-      </w:r>
-      <w:proofErr w:type="spellEnd"/>
-      <w:r>
-        <w:rPr>
-          <w:rFonts w:ascii="Times New Roman" w:hAnsi="Times New Roman" w:cs="Times New Roman"/>
-          <w:color w:val="000000" w:themeColor="text1"/>
-          <w:sz w:val="24"/>
-          <w:szCs w:val="24"/>
-        </w:rPr>
-        <w:t xml:space="preserve"> Method: Weighted average </w:t>
+        <w:t xml:space="preserve">Aggregation Method: Weighted average </w:t>
       </w:r>
     </w:p>
     <w:p>
@@ -1873,6 +1851,123 @@
           <w:szCs w:val="24"/>
         </w:rPr>
         <w:t>The concept of primary health care has been repeatedly reinterpreted and redefined.  In some contexts, it has referred to the provision of ambulatory or first-level of personal health care services. In other contexts, primary health care has been understood as a set of priority health interventions for low-income populations (also called selective primary health care). Others have understood primary health care as an essential component of human development, focusing on the economic, social and political aspects. </w:t>
+      </w:r>
+    </w:p>
+    <w:p>
+      <w:pPr>
+        <w:spacing w:after="0" w:line="360" w:lineRule="auto"/>
+        <w:rPr>
+          <w:rFonts w:ascii="Times New Roman" w:eastAsia="Times New Roman" w:hAnsi="Times New Roman" w:cs="Times New Roman"/>
+          <w:sz w:val="24"/>
+          <w:szCs w:val="24"/>
+        </w:rPr>
+      </w:pPr>
+    </w:p>
+    <w:p>
+      <w:pPr>
+        <w:spacing w:after="0" w:line="360" w:lineRule="auto"/>
+        <w:rPr>
+          <w:rFonts w:ascii="Times New Roman" w:eastAsia="Times New Roman" w:hAnsi="Times New Roman" w:cs="Times New Roman"/>
+          <w:sz w:val="24"/>
+          <w:szCs w:val="24"/>
+        </w:rPr>
+      </w:pPr>
+    </w:p>
+    <w:p>
+      <w:pPr>
+        <w:spacing w:after="0" w:line="360" w:lineRule="auto"/>
+        <w:ind w:left="50"/>
+        <w:rPr>
+          <w:rFonts w:ascii="Times New Roman" w:hAnsi="Times New Roman" w:cs="Times New Roman"/>
+          <w:b/>
+          <w:bCs/>
+          <w:sz w:val="52"/>
+          <w:szCs w:val="52"/>
+        </w:rPr>
+      </w:pPr>
+      <w:r>
+        <w:rPr>
+          <w:rFonts w:ascii="Times New Roman" w:eastAsia="Times New Roman" w:hAnsi="Times New Roman" w:cs="Times New Roman"/>
+          <w:b/>
+          <w:bCs/>
+          <w:color w:val="3C4245"/>
+          <w:sz w:val="52"/>
+          <w:szCs w:val="52"/>
+        </w:rPr>
+        <w:t>Human rights</w:t>
+      </w:r>
+    </w:p>
+    <w:p>
+      <w:pPr>
+        <w:shd w:val="clear" w:color="auto" w:fill="FAFAFA"/>
+        <w:spacing w:after="0" w:line="360" w:lineRule="auto"/>
+        <w:rPr>
+          <w:rFonts w:ascii="Times New Roman" w:eastAsia="Times New Roman" w:hAnsi="Times New Roman" w:cs="Times New Roman"/>
+          <w:color w:val="3C4245"/>
+          <w:sz w:val="24"/>
+          <w:szCs w:val="24"/>
+        </w:rPr>
+      </w:pPr>
+      <w:r>
+        <w:rPr>
+          <w:rFonts w:ascii="Times New Roman" w:eastAsia="Times New Roman" w:hAnsi="Times New Roman" w:cs="Times New Roman"/>
+          <w:color w:val="3C4245"/>
+          <w:sz w:val="24"/>
+          <w:szCs w:val="24"/>
+        </w:rPr>
+        <w:t>Human rights describe moral norms or moral standards which are understood as inalienable fundamental rights of every human person. Human rights encompass a wide variety of rights, including but not limited to the right to a fair trial, protection of physical integrity, protection against enslavement, the right to free speech, and the right to education.</w:t>
+      </w:r>
+      <w:r>
+        <w:rPr>
+          <w:rFonts w:ascii="Times New Roman" w:eastAsia="Times New Roman" w:hAnsi="Times New Roman" w:cs="Times New Roman"/>
+          <w:color w:val="3C4245"/>
+          <w:sz w:val="24"/>
+          <w:szCs w:val="24"/>
+        </w:rPr>
+        <w:t xml:space="preserve"> </w:t>
+      </w:r>
+      <w:bookmarkStart w:id="0" w:name="_GoBack"/>
+      <w:bookmarkEnd w:id="0"/>
+    </w:p>
+    <w:p>
+      <w:pPr>
+        <w:shd w:val="clear" w:color="auto" w:fill="FAFAFA"/>
+        <w:spacing w:after="0" w:line="360" w:lineRule="auto"/>
+        <w:rPr>
+          <w:rFonts w:ascii="Times New Roman" w:eastAsia="Times New Roman" w:hAnsi="Times New Roman" w:cs="Times New Roman"/>
+          <w:color w:val="3C4245"/>
+          <w:sz w:val="24"/>
+          <w:szCs w:val="24"/>
+        </w:rPr>
+      </w:pPr>
+      <w:r>
+        <w:rPr>
+          <w:rFonts w:ascii="Times New Roman" w:eastAsia="Times New Roman" w:hAnsi="Times New Roman" w:cs="Times New Roman"/>
+          <w:color w:val="3C4245"/>
+          <w:sz w:val="24"/>
+          <w:szCs w:val="24"/>
+        </w:rPr>
+        <w:t xml:space="preserve">The protection of human rights is certainly one of the most important aspects of development. Nevertheless, it receives much less attention than other aspects, presumably in part because it is so very hard to measure. If one is interested in empirically studying the protection of human rights, it is not enough to count countries that ratify human rights treaties; instead, the quantitative study of human rights aims to determine </w:t>
+      </w:r>
+      <w:proofErr w:type="gramStart"/>
+      <w:r>
+        <w:rPr>
+          <w:rFonts w:ascii="Times New Roman" w:eastAsia="Times New Roman" w:hAnsi="Times New Roman" w:cs="Times New Roman"/>
+          <w:color w:val="3C4245"/>
+          <w:sz w:val="24"/>
+          <w:szCs w:val="24"/>
+        </w:rPr>
+        <w:t>whether or not</w:t>
+      </w:r>
+      <w:proofErr w:type="gramEnd"/>
+      <w:r>
+        <w:rPr>
+          <w:rFonts w:ascii="Times New Roman" w:eastAsia="Times New Roman" w:hAnsi="Times New Roman" w:cs="Times New Roman"/>
+          <w:color w:val="3C4245"/>
+          <w:sz w:val="24"/>
+          <w:szCs w:val="24"/>
+        </w:rPr>
+        <w:t xml:space="preserve"> certain human rights are protected in practice.</w:t>
       </w:r>
     </w:p>
     <w:p>

</xml_diff>